<commit_message>
updating abstract and version
</commit_message>
<xml_diff>
--- a/data-raw/FISHBIO_submission/FISHBIO_abstract.docx
+++ b/data-raw/FISHBIO_submission/FISHBIO_abstract.docx
@@ -1,6 +1,6 @@
 
 <file path=word/document.xml><?xml version="1.0" encoding="utf-8"?>
-<w:document xmlns:wpc="http://schemas.microsoft.com/office/word/2010/wordprocessingCanvas" xmlns:cx="http://schemas.microsoft.com/office/drawing/2014/chartex" xmlns:cx1="http://schemas.microsoft.com/office/drawing/2015/9/8/chartex" xmlns:cx2="http://schemas.microsoft.com/office/drawing/2015/10/21/chartex" xmlns:cx3="http://schemas.microsoft.com/office/drawing/2016/5/9/chartex" xmlns:cx4="http://schemas.microsoft.com/office/drawing/2016/5/10/chartex" xmlns:cx5="http://schemas.microsoft.com/office/drawing/2016/5/11/chartex" xmlns:cx6="http://schemas.microsoft.com/office/drawing/2016/5/12/chartex" xmlns:cx7="http://schemas.microsoft.com/office/drawing/2016/5/13/chartex" xmlns:cx8="http://schemas.microsoft.com/office/drawing/2016/5/14/chartex" xmlns:mc="http://schemas.openxmlformats.org/markup-compatibility/2006" xmlns:aink="http://schemas.microsoft.com/office/drawing/2016/ink" xmlns:am3d="http://schemas.microsoft.com/office/drawing/2017/model3d" xmlns:o="urn:schemas-microsoft-com:office:office" xmlns:r="http://schemas.openxmlformats.org/officeDocument/2006/relationships" xmlns:m="http://schemas.openxmlformats.org/officeDocument/2006/math" xmlns:v="urn:schemas-microsoft-com:vml" xmlns:wp14="http://schemas.microsoft.com/office/word/2010/wordprocessingDrawing" xmlns:wp="http://schemas.openxmlformats.org/drawingml/2006/wordprocessingDrawing" xmlns:w10="urn:schemas-microsoft-com:office:word" xmlns:w="http://schemas.openxmlformats.org/wordprocessingml/2006/main" xmlns:w14="http://schemas.microsoft.com/office/word/2010/wordml" xmlns:w15="http://schemas.microsoft.com/office/word/2012/wordml" xmlns:w16cex="http://schemas.microsoft.com/office/word/2018/wordml/cex" xmlns:w16cid="http://schemas.microsoft.com/office/word/2016/wordml/cid" xmlns:w16="http://schemas.microsoft.com/office/word/2018/wordml" xmlns:w16se="http://schemas.microsoft.com/office/word/2015/wordml/symex" xmlns:wpg="http://schemas.microsoft.com/office/word/2010/wordprocessingGroup" xmlns:wpi="http://schemas.microsoft.com/office/word/2010/wordprocessingInk" xmlns:wne="http://schemas.microsoft.com/office/word/2006/wordml" xmlns:wps="http://schemas.microsoft.com/office/word/2010/wordprocessingShape" mc:Ignorable="w14 w15 w16se w16cid w16 w16cex wp14">
+<w:document xmlns:wpc="http://schemas.microsoft.com/office/word/2010/wordprocessingCanvas" xmlns:cx="http://schemas.microsoft.com/office/drawing/2014/chartex" xmlns:cx1="http://schemas.microsoft.com/office/drawing/2015/9/8/chartex" xmlns:cx2="http://schemas.microsoft.com/office/drawing/2015/10/21/chartex" xmlns:cx3="http://schemas.microsoft.com/office/drawing/2016/5/9/chartex" xmlns:cx4="http://schemas.microsoft.com/office/drawing/2016/5/10/chartex" xmlns:cx5="http://schemas.microsoft.com/office/drawing/2016/5/11/chartex" xmlns:cx6="http://schemas.microsoft.com/office/drawing/2016/5/12/chartex" xmlns:cx7="http://schemas.microsoft.com/office/drawing/2016/5/13/chartex" xmlns:cx8="http://schemas.microsoft.com/office/drawing/2016/5/14/chartex" xmlns:mc="http://schemas.openxmlformats.org/markup-compatibility/2006" xmlns:aink="http://schemas.microsoft.com/office/drawing/2016/ink" xmlns:am3d="http://schemas.microsoft.com/office/drawing/2017/model3d" xmlns:o="urn:schemas-microsoft-com:office:office" xmlns:oel="http://schemas.microsoft.com/office/2019/extlst" xmlns:r="http://schemas.openxmlformats.org/officeDocument/2006/relationships" xmlns:m="http://schemas.openxmlformats.org/officeDocument/2006/math" xmlns:v="urn:schemas-microsoft-com:vml" xmlns:wp14="http://schemas.microsoft.com/office/word/2010/wordprocessingDrawing" xmlns:wp="http://schemas.openxmlformats.org/drawingml/2006/wordprocessingDrawing" xmlns:w10="urn:schemas-microsoft-com:office:word" xmlns:w="http://schemas.openxmlformats.org/wordprocessingml/2006/main" xmlns:w14="http://schemas.microsoft.com/office/word/2010/wordml" xmlns:w15="http://schemas.microsoft.com/office/word/2012/wordml" xmlns:w16cex="http://schemas.microsoft.com/office/word/2018/wordml/cex" xmlns:w16cid="http://schemas.microsoft.com/office/word/2016/wordml/cid" xmlns:w16="http://schemas.microsoft.com/office/word/2018/wordml" xmlns:w16sdtdh="http://schemas.microsoft.com/office/word/2020/wordml/sdtdatahash" xmlns:w16se="http://schemas.microsoft.com/office/word/2015/wordml/symex" xmlns:wpg="http://schemas.microsoft.com/office/word/2010/wordprocessingGroup" xmlns:wpi="http://schemas.microsoft.com/office/word/2010/wordprocessingInk" xmlns:wne="http://schemas.microsoft.com/office/word/2006/wordml" xmlns:wps="http://schemas.microsoft.com/office/word/2010/wordprocessingShape" mc:Ignorable="w14 w15 w16se w16cid w16 w16cex w16sdtdh wp14">
   <w:body>
     <w:p>
       <w:r>
@@ -22,24 +22,10 @@
         <w:t xml:space="preserve"> a Steelhead Life-Cycle Monitoring Program.</w:t>
       </w:r>
       <w:r>
-        <w:t xml:space="preserve"> This dataset includes observations of </w:t>
-      </w:r>
-      <w:r>
-        <w:rPr>
-          <w:i/>
-          <w:iCs/>
-        </w:rPr>
-        <w:t>O</w:t>
-      </w:r>
-      <w:r>
-        <w:rPr>
-          <w:i/>
-          <w:iCs/>
-        </w:rPr>
-        <w:t>. mykiss</w:t>
-      </w:r>
-      <w:r>
-        <w:t xml:space="preserve"> in the Stanislaus River during the steelhead spawning migration period, September through May. Fish </w:t>
+        <w:t xml:space="preserve"> This dataset includes observations of O</w:t>
+      </w:r>
+      <w:r>
+        <w:t xml:space="preserve">. mykiss in the Stanislaus River during the steelhead spawning migration period, September through May. Fish </w:t>
       </w:r>
       <w:r>
         <w:t xml:space="preserve">are </w:t>
@@ -51,7 +37,15 @@
         <w:t>ed</w:t>
       </w:r>
       <w:r>
-        <w:t xml:space="preserve"> at an Alaskan-style weir outfitted with a VAKI Riverwatcher fish counting device. </w:t>
+        <w:t xml:space="preserve"> at an Alaskan-style weir outfitted with a VAKI </w:t>
+      </w:r>
+      <w:proofErr w:type="spellStart"/>
+      <w:r>
+        <w:t>Riverwatcher</w:t>
+      </w:r>
+      <w:proofErr w:type="spellEnd"/>
+      <w:r>
+        <w:t xml:space="preserve"> fish counting device. </w:t>
       </w:r>
       <w:r>
         <w:t>The counting device provides visual record</w:t>
@@ -87,7 +81,7 @@
         <w:t xml:space="preserve"> when closed, allows </w:t>
       </w:r>
       <w:r>
-        <w:t>investogators</w:t>
+        <w:t>investigators</w:t>
       </w:r>
       <w:r>
         <w:t xml:space="preserve"> to physically capture fish for measurements, biological sample collection, and injection of a PIT tag. There is also a PIT tag antenna affixed to the weir allowing detection of PIT tagged fish.</w:t>
@@ -108,37 +102,16 @@
         <w:t>passage data for all</w:t>
       </w:r>
       <w:r>
-        <w:t xml:space="preserve"> </w:t>
-      </w:r>
-      <w:r>
-        <w:rPr>
-          <w:i/>
-          <w:iCs/>
-        </w:rPr>
-        <w:t>O. mykiss</w:t>
-      </w:r>
-      <w:r>
-        <w:rPr>
-          <w:i/>
-          <w:iCs/>
-        </w:rPr>
-        <w:t xml:space="preserve"> </w:t>
-      </w:r>
-      <w:r>
-        <w:t>from 2005 through 2020</w:t>
+        <w:t xml:space="preserve"> O. mykiss</w:t>
+      </w:r>
+      <w:r>
+        <w:t xml:space="preserve"> from 2005 through 2020</w:t>
       </w:r>
       <w:r>
         <w:t xml:space="preserve">, 2) </w:t>
       </w:r>
       <w:r>
-        <w:rPr>
-          <w:i/>
-          <w:iCs/>
-        </w:rPr>
-        <w:t>O. mykiss</w:t>
-      </w:r>
-      <w:r>
-        <w:t xml:space="preserve"> that were captured and processed from the trap</w:t>
+        <w:t>O. mykiss that were captured and processed from the trap</w:t>
       </w:r>
       <w:r>
         <w:t xml:space="preserve">, and 3) </w:t>
@@ -165,7 +138,7 @@
 </file>
 
 <file path=word/styles.xml><?xml version="1.0" encoding="utf-8"?>
-<w:styles xmlns:mc="http://schemas.openxmlformats.org/markup-compatibility/2006" xmlns:r="http://schemas.openxmlformats.org/officeDocument/2006/relationships" xmlns:w="http://schemas.openxmlformats.org/wordprocessingml/2006/main" xmlns:w14="http://schemas.microsoft.com/office/word/2010/wordml" xmlns:w15="http://schemas.microsoft.com/office/word/2012/wordml" xmlns:w16cex="http://schemas.microsoft.com/office/word/2018/wordml/cex" xmlns:w16cid="http://schemas.microsoft.com/office/word/2016/wordml/cid" xmlns:w16="http://schemas.microsoft.com/office/word/2018/wordml" xmlns:w16se="http://schemas.microsoft.com/office/word/2015/wordml/symex" mc:Ignorable="w14 w15 w16se w16cid w16 w16cex">
+<w:styles xmlns:mc="http://schemas.openxmlformats.org/markup-compatibility/2006" xmlns:r="http://schemas.openxmlformats.org/officeDocument/2006/relationships" xmlns:w="http://schemas.openxmlformats.org/wordprocessingml/2006/main" xmlns:w14="http://schemas.microsoft.com/office/word/2010/wordml" xmlns:w15="http://schemas.microsoft.com/office/word/2012/wordml" xmlns:w16cex="http://schemas.microsoft.com/office/word/2018/wordml/cex" xmlns:w16cid="http://schemas.microsoft.com/office/word/2016/wordml/cid" xmlns:w16="http://schemas.microsoft.com/office/word/2018/wordml" xmlns:w16sdtdh="http://schemas.microsoft.com/office/word/2020/wordml/sdtdatahash" xmlns:w16se="http://schemas.microsoft.com/office/word/2015/wordml/symex" mc:Ignorable="w14 w15 w16se w16cid w16 w16cex w16sdtdh">
   <w:docDefaults>
     <w:rPrDefault>
       <w:rPr>
@@ -907,6 +880,21 @@
 </file>
 
 <file path=customXml/item1.xml><?xml version="1.0" encoding="utf-8"?>
+<?mso-contentType ?>
+<FormTemplates xmlns="http://schemas.microsoft.com/sharepoint/v3/contenttype/forms">
+  <Display>DocumentLibraryForm</Display>
+  <Edit>DocumentLibraryForm</Edit>
+  <New>DocumentLibraryForm</New>
+</FormTemplates>
+</file>
+
+<file path=customXml/item2.xml><?xml version="1.0" encoding="utf-8"?>
+<p:properties xmlns:p="http://schemas.microsoft.com/office/2006/metadata/properties" xmlns:xsi="http://www.w3.org/2001/XMLSchema-instance" xmlns:pc="http://schemas.microsoft.com/office/infopath/2007/PartnerControls">
+  <documentManagement/>
+</p:properties>
+</file>
+
+<file path=customXml/item3.xml><?xml version="1.0" encoding="utf-8"?>
 <ct:contentTypeSchema xmlns:ct="http://schemas.microsoft.com/office/2006/metadata/contentType" xmlns:ma="http://schemas.microsoft.com/office/2006/metadata/properties/metaAttributes" ct:_="" ma:_="" ma:contentTypeName="Document" ma:contentTypeID="0x010100A7B55DF532CB8C44B54D8384C7DD0A4F" ma:contentTypeVersion="2" ma:contentTypeDescription="Create a new document." ma:contentTypeScope="" ma:versionID="8390b4ef7f70a62d7c0197e4cd419f71">
   <xsd:schema xmlns:xsd="http://www.w3.org/2001/XMLSchema" xmlns:xs="http://www.w3.org/2001/XMLSchema" xmlns:p="http://schemas.microsoft.com/office/2006/metadata/properties" xmlns:ns2="3ce38863-457d-4e04-9624-5b04d5940576" targetNamespace="http://schemas.microsoft.com/office/2006/metadata/properties" ma:root="true" ma:fieldsID="24830da0bcdd0db467a47b1a446a0df8" ns2:_="">
     <xsd:import namespace="3ce38863-457d-4e04-9624-5b04d5940576"/>
@@ -1038,22 +1026,24 @@
 </ct:contentTypeSchema>
 </file>
 
-<file path=customXml/item2.xml><?xml version="1.0" encoding="utf-8"?>
-<p:properties xmlns:p="http://schemas.microsoft.com/office/2006/metadata/properties" xmlns:xsi="http://www.w3.org/2001/XMLSchema-instance" xmlns:pc="http://schemas.microsoft.com/office/infopath/2007/PartnerControls">
-  <documentManagement/>
-</p:properties>
+<file path=customXml/itemProps1.xml><?xml version="1.0" encoding="utf-8"?>
+<ds:datastoreItem xmlns:ds="http://schemas.openxmlformats.org/officeDocument/2006/customXml" ds:itemID="{264F2832-F5CA-41AA-8CB7-B3A31EFE24D7}">
+  <ds:schemaRefs>
+    <ds:schemaRef ds:uri="http://schemas.microsoft.com/sharepoint/v3/contenttype/forms"/>
+  </ds:schemaRefs>
+</ds:datastoreItem>
 </file>
 
-<file path=customXml/item3.xml><?xml version="1.0" encoding="utf-8"?>
-<?mso-contentType ?>
-<FormTemplates xmlns="http://schemas.microsoft.com/sharepoint/v3/contenttype/forms">
-  <Display>DocumentLibraryForm</Display>
-  <Edit>DocumentLibraryForm</Edit>
-  <New>DocumentLibraryForm</New>
-</FormTemplates>
+<file path=customXml/itemProps2.xml><?xml version="1.0" encoding="utf-8"?>
+<ds:datastoreItem xmlns:ds="http://schemas.openxmlformats.org/officeDocument/2006/customXml" ds:itemID="{68C89D97-513E-4721-A6E0-0B8DB58252CA}">
+  <ds:schemaRefs>
+    <ds:schemaRef ds:uri="http://schemas.microsoft.com/office/2006/metadata/properties"/>
+    <ds:schemaRef ds:uri="http://schemas.microsoft.com/office/infopath/2007/PartnerControls"/>
+  </ds:schemaRefs>
+</ds:datastoreItem>
 </file>
 
-<file path=customXml/itemProps1.xml><?xml version="1.0" encoding="utf-8"?>
+<file path=customXml/itemProps3.xml><?xml version="1.0" encoding="utf-8"?>
 <ds:datastoreItem xmlns:ds="http://schemas.openxmlformats.org/officeDocument/2006/customXml" ds:itemID="{084F313D-F193-464D-86FE-66EB3EE6737D}">
   <ds:schemaRefs>
     <ds:schemaRef ds:uri="http://schemas.microsoft.com/office/2006/metadata/contentType"/>
@@ -1069,21 +1059,4 @@
     <ds:schemaRef ds:uri="http://schemas.microsoft.com/internal/obd"/>
   </ds:schemaRefs>
 </ds:datastoreItem>
-</file>
-
-<file path=customXml/itemProps2.xml><?xml version="1.0" encoding="utf-8"?>
-<ds:datastoreItem xmlns:ds="http://schemas.openxmlformats.org/officeDocument/2006/customXml" ds:itemID="{68C89D97-513E-4721-A6E0-0B8DB58252CA}">
-  <ds:schemaRefs>
-    <ds:schemaRef ds:uri="http://schemas.microsoft.com/office/2006/metadata/properties"/>
-    <ds:schemaRef ds:uri="http://schemas.microsoft.com/office/infopath/2007/PartnerControls"/>
-  </ds:schemaRefs>
-</ds:datastoreItem>
-</file>
-
-<file path=customXml/itemProps3.xml><?xml version="1.0" encoding="utf-8"?>
-<ds:datastoreItem xmlns:ds="http://schemas.openxmlformats.org/officeDocument/2006/customXml" ds:itemID="{264F2832-F5CA-41AA-8CB7-B3A31EFE24D7}">
-  <ds:schemaRefs>
-    <ds:schemaRef ds:uri="http://schemas.microsoft.com/sharepoint/v3/contenttype/forms"/>
-  </ds:schemaRefs>
-</ds:datastoreItem>
 </file>
</xml_diff>